<commit_message>
add updated 1pg and specs
</commit_message>
<xml_diff>
--- a/NatGeo_SEI_GSFC_1pg.docx
+++ b/NatGeo_SEI_GSFC_1pg.docx
@@ -337,13 +337,20 @@
           <w:color w:val="000000"/>
         </w:rPr>
       </w:pPr>
+      <w:r>
+        <w:rPr>
+          <w:rFonts w:ascii="Times" w:eastAsia="Times New Roman" w:hAnsi="Times" w:cs="Times New Roman"/>
+          <w:color w:val="000000"/>
+        </w:rPr>
+        <w:t xml:space="preserve">John </w:t>
+      </w:r>
       <w:proofErr w:type="spellStart"/>
       <w:r>
         <w:rPr>
           <w:rFonts w:ascii="Times" w:eastAsia="Times New Roman" w:hAnsi="Times" w:cs="Times New Roman"/>
           <w:color w:val="000000"/>
         </w:rPr>
-        <w:t>Karthi</w:t>
+        <w:t>Bolten</w:t>
       </w:r>
       <w:proofErr w:type="spellEnd"/>
       <w:r>
@@ -351,6 +358,98 @@
           <w:rFonts w:ascii="Times" w:eastAsia="Times New Roman" w:hAnsi="Times" w:cs="Times New Roman"/>
           <w:color w:val="000000"/>
         </w:rPr>
+        <w:t xml:space="preserve">, </w:t>
+      </w:r>
+      <w:r>
+        <w:rPr>
+          <w:rFonts w:ascii="Times" w:eastAsia="Times New Roman" w:hAnsi="Times" w:cs="Times New Roman"/>
+          <w:color w:val="000000"/>
+        </w:rPr>
+        <w:t xml:space="preserve">PhD, </w:t>
+      </w:r>
+      <w:r>
+        <w:rPr>
+          <w:rFonts w:ascii="Times" w:eastAsia="Times New Roman" w:hAnsi="Times" w:cs="Times New Roman"/>
+          <w:color w:val="000000"/>
+        </w:rPr>
+        <w:t>NASA Goddard Space Flight Center</w:t>
+      </w:r>
+    </w:p>
+    <w:p>
+      <w:pPr>
+        <w:rPr>
+          <w:rFonts w:ascii="Times" w:eastAsia="Times New Roman" w:hAnsi="Times" w:cs="Times New Roman"/>
+          <w:color w:val="000000"/>
+        </w:rPr>
+      </w:pPr>
+    </w:p>
+    <w:p>
+      <w:pPr>
+        <w:rPr>
+          <w:rFonts w:ascii="Times" w:eastAsia="Times New Roman" w:hAnsi="Times" w:cs="Times New Roman"/>
+          <w:color w:val="000000"/>
+        </w:rPr>
+      </w:pPr>
+      <w:r>
+        <w:rPr>
+          <w:rFonts w:ascii="Times" w:eastAsia="Times New Roman" w:hAnsi="Times" w:cs="Times New Roman"/>
+          <w:color w:val="000000"/>
+        </w:rPr>
+        <w:t>Tentative:</w:t>
+      </w:r>
+    </w:p>
+    <w:p>
+      <w:pPr>
+        <w:rPr>
+          <w:rFonts w:ascii="Times" w:eastAsia="Times New Roman" w:hAnsi="Times" w:cs="Times New Roman"/>
+          <w:color w:val="000000"/>
+        </w:rPr>
+      </w:pPr>
+      <w:r>
+        <w:rPr>
+          <w:rFonts w:ascii="Times" w:eastAsia="Times New Roman" w:hAnsi="Times" w:cs="Times New Roman"/>
+          <w:color w:val="000000"/>
+        </w:rPr>
+        <w:t xml:space="preserve">Chippie </w:t>
+      </w:r>
+      <w:proofErr w:type="spellStart"/>
+      <w:r>
+        <w:rPr>
+          <w:rFonts w:ascii="Times" w:eastAsia="Times New Roman" w:hAnsi="Times" w:cs="Times New Roman"/>
+          <w:color w:val="000000"/>
+        </w:rPr>
+        <w:t>Kislik</w:t>
+      </w:r>
+      <w:proofErr w:type="spellEnd"/>
+      <w:r>
+        <w:rPr>
+          <w:rFonts w:ascii="Times" w:eastAsia="Times New Roman" w:hAnsi="Times" w:cs="Times New Roman"/>
+          <w:color w:val="000000"/>
+        </w:rPr>
+        <w:t>, PhD Candidate, UC Berkeley</w:t>
+      </w:r>
+    </w:p>
+    <w:p>
+      <w:pPr>
+        <w:rPr>
+          <w:rFonts w:ascii="Times" w:eastAsia="Times New Roman" w:hAnsi="Times" w:cs="Times New Roman"/>
+          <w:color w:val="000000"/>
+        </w:rPr>
+      </w:pPr>
+      <w:proofErr w:type="spellStart"/>
+      <w:r>
+        <w:rPr>
+          <w:rFonts w:ascii="Times" w:eastAsia="Times New Roman" w:hAnsi="Times" w:cs="Times New Roman"/>
+          <w:color w:val="000000"/>
+        </w:rPr>
+        <w:t>Thanapon</w:t>
+      </w:r>
+      <w:proofErr w:type="spellEnd"/>
+      <w:r>
+        <w:rPr>
+          <w:rFonts w:ascii="Times" w:eastAsia="Times New Roman" w:hAnsi="Times" w:cs="Times New Roman"/>
+          <w:color w:val="000000"/>
+        </w:rPr>
         <w:t xml:space="preserve"> </w:t>
       </w:r>
       <w:proofErr w:type="spellStart"/>
@@ -359,7 +458,7 @@
           <w:rFonts w:ascii="Times" w:eastAsia="Times New Roman" w:hAnsi="Times" w:cs="Times New Roman"/>
           <w:color w:val="000000"/>
         </w:rPr>
-        <w:t>Matheswaran</w:t>
+        <w:t>Piman</w:t>
       </w:r>
       <w:proofErr w:type="spellEnd"/>
       <w:r>
@@ -367,152 +466,7 @@
           <w:rFonts w:ascii="Times" w:eastAsia="Times New Roman" w:hAnsi="Times" w:cs="Times New Roman"/>
           <w:color w:val="000000"/>
         </w:rPr>
-        <w:t>, PhD, SEI</w:t>
-      </w:r>
-      <w:r>
-        <w:rPr>
-          <w:rFonts w:ascii="Times" w:eastAsia="Times New Roman" w:hAnsi="Times" w:cs="Times New Roman"/>
-          <w:color w:val="000000"/>
-        </w:rPr>
-        <w:t>/SERVIR</w:t>
-      </w:r>
-    </w:p>
-    <w:p>
-      <w:pPr>
-        <w:rPr>
-          <w:rFonts w:ascii="Times" w:eastAsia="Times New Roman" w:hAnsi="Times" w:cs="Times New Roman"/>
-          <w:color w:val="000000"/>
-        </w:rPr>
-      </w:pPr>
-      <w:r>
-        <w:rPr>
-          <w:rFonts w:ascii="Times" w:eastAsia="Times New Roman" w:hAnsi="Times" w:cs="Times New Roman"/>
-          <w:color w:val="000000"/>
-        </w:rPr>
-        <w:t xml:space="preserve">John </w:t>
-      </w:r>
-      <w:proofErr w:type="spellStart"/>
-      <w:r>
-        <w:rPr>
-          <w:rFonts w:ascii="Times" w:eastAsia="Times New Roman" w:hAnsi="Times" w:cs="Times New Roman"/>
-          <w:color w:val="000000"/>
-        </w:rPr>
-        <w:t>Bolten</w:t>
-      </w:r>
-      <w:proofErr w:type="spellEnd"/>
-      <w:r>
-        <w:rPr>
-          <w:rFonts w:ascii="Times" w:eastAsia="Times New Roman" w:hAnsi="Times" w:cs="Times New Roman"/>
-          <w:color w:val="000000"/>
-        </w:rPr>
-        <w:t xml:space="preserve">, </w:t>
-      </w:r>
-      <w:r>
-        <w:rPr>
-          <w:rFonts w:ascii="Times" w:eastAsia="Times New Roman" w:hAnsi="Times" w:cs="Times New Roman"/>
-          <w:color w:val="000000"/>
-        </w:rPr>
-        <w:t xml:space="preserve">PhD, </w:t>
-      </w:r>
-      <w:r>
-        <w:rPr>
-          <w:rFonts w:ascii="Times" w:eastAsia="Times New Roman" w:hAnsi="Times" w:cs="Times New Roman"/>
-          <w:color w:val="000000"/>
-        </w:rPr>
-        <w:t>NASA Goddard Space Flight Center</w:t>
-      </w:r>
-    </w:p>
-    <w:p>
-      <w:pPr>
-        <w:rPr>
-          <w:rFonts w:ascii="Times" w:eastAsia="Times New Roman" w:hAnsi="Times" w:cs="Times New Roman"/>
-          <w:color w:val="000000"/>
-        </w:rPr>
-      </w:pPr>
-    </w:p>
-    <w:p>
-      <w:pPr>
-        <w:rPr>
-          <w:rFonts w:ascii="Times" w:eastAsia="Times New Roman" w:hAnsi="Times" w:cs="Times New Roman"/>
-          <w:color w:val="000000"/>
-        </w:rPr>
-      </w:pPr>
-      <w:r>
-        <w:rPr>
-          <w:rFonts w:ascii="Times" w:eastAsia="Times New Roman" w:hAnsi="Times" w:cs="Times New Roman"/>
-          <w:color w:val="000000"/>
-        </w:rPr>
-        <w:t xml:space="preserve">+ </w:t>
-      </w:r>
-      <w:proofErr w:type="spellStart"/>
-      <w:r>
-        <w:rPr>
-          <w:rFonts w:ascii="Times" w:eastAsia="Times New Roman" w:hAnsi="Times" w:cs="Times New Roman"/>
-          <w:color w:val="000000"/>
-        </w:rPr>
-        <w:t>Thanapon</w:t>
-      </w:r>
-      <w:proofErr w:type="spellEnd"/>
-      <w:r>
-        <w:rPr>
-          <w:rFonts w:ascii="Times" w:eastAsia="Times New Roman" w:hAnsi="Times" w:cs="Times New Roman"/>
-          <w:color w:val="000000"/>
-        </w:rPr>
-        <w:t xml:space="preserve"> </w:t>
-      </w:r>
-      <w:proofErr w:type="spellStart"/>
-      <w:r>
-        <w:rPr>
-          <w:rFonts w:ascii="Times" w:eastAsia="Times New Roman" w:hAnsi="Times" w:cs="Times New Roman"/>
-          <w:color w:val="000000"/>
-        </w:rPr>
-        <w:t>Piman</w:t>
-      </w:r>
-      <w:proofErr w:type="spellEnd"/>
-      <w:r>
-        <w:rPr>
-          <w:rFonts w:ascii="Times" w:eastAsia="Times New Roman" w:hAnsi="Times" w:cs="Times New Roman"/>
-          <w:color w:val="000000"/>
-        </w:rPr>
         <w:t>, PhD SEI</w:t>
-      </w:r>
-    </w:p>
-    <w:p>
-      <w:pPr>
-        <w:rPr>
-          <w:rFonts w:ascii="Times" w:eastAsia="Times New Roman" w:hAnsi="Times" w:cs="Times New Roman"/>
-          <w:color w:val="000000"/>
-        </w:rPr>
-      </w:pPr>
-      <w:r>
-        <w:rPr>
-          <w:rFonts w:ascii="Times" w:eastAsia="Times New Roman" w:hAnsi="Times" w:cs="Times New Roman"/>
-          <w:color w:val="000000"/>
-        </w:rPr>
-        <w:t xml:space="preserve">+ </w:t>
-      </w:r>
-      <w:proofErr w:type="spellStart"/>
-      <w:r>
-        <w:rPr>
-          <w:rFonts w:ascii="Times" w:eastAsia="Times New Roman" w:hAnsi="Times" w:cs="Times New Roman"/>
-          <w:color w:val="000000"/>
-        </w:rPr>
-        <w:t>Thanapon</w:t>
-      </w:r>
-      <w:r>
-        <w:rPr>
-          <w:rFonts w:ascii="Times" w:eastAsia="Times New Roman" w:hAnsi="Times" w:cs="Times New Roman"/>
-          <w:color w:val="000000"/>
-        </w:rPr>
-        <w:t>’s</w:t>
-      </w:r>
-      <w:proofErr w:type="spellEnd"/>
-      <w:r>
-        <w:rPr>
-          <w:rFonts w:ascii="Times" w:eastAsia="Times New Roman" w:hAnsi="Times" w:cs="Times New Roman"/>
-          <w:color w:val="000000"/>
-        </w:rPr>
-        <w:t xml:space="preserve"> student? </w:t>
       </w:r>
     </w:p>
     <w:p>
@@ -660,21 +614,7 @@
         <w:rPr>
           <w:rFonts w:ascii="Times" w:hAnsi="Times"/>
         </w:rPr>
-        <w:t xml:space="preserve">Image suspended sediment and bank erosion in the </w:t>
-      </w:r>
-      <w:proofErr w:type="spellStart"/>
-      <w:r>
-        <w:rPr>
-          <w:rFonts w:ascii="Times" w:hAnsi="Times"/>
-        </w:rPr>
-        <w:t>Tonle</w:t>
-      </w:r>
-      <w:proofErr w:type="spellEnd"/>
-      <w:r>
-        <w:rPr>
-          <w:rFonts w:ascii="Times" w:hAnsi="Times"/>
-        </w:rPr>
-        <w:t xml:space="preserve"> Sap Region</w:t>
+        <w:t>Image suspended sediment and bank erosion in the Tonle Sap Region</w:t>
       </w:r>
       <w:r>
         <w:rPr>
@@ -712,8 +652,12 @@
           <w:rFonts w:ascii="Times" w:hAnsi="Times"/>
         </w:rPr>
       </w:pPr>
-      <w:bookmarkStart w:id="0" w:name="_GoBack"/>
-      <w:bookmarkEnd w:id="0"/>
+      <w:r>
+        <w:rPr>
+          <w:rFonts w:ascii="Times" w:hAnsi="Times"/>
+        </w:rPr>
+        <w:t xml:space="preserve">[tentative] </w:t>
+      </w:r>
       <w:r>
         <w:rPr>
           <w:rFonts w:ascii="Times" w:hAnsi="Times"/>
@@ -778,14 +722,21 @@
           <w:rFonts w:ascii="Times" w:eastAsia="Times New Roman" w:hAnsi="Times" w:cs="Times New Roman"/>
           <w:color w:val="000000"/>
         </w:rPr>
-        <w:t>A novel data</w:t>
-      </w:r>
-      <w:r>
-        <w:rPr>
-          <w:rFonts w:ascii="Times" w:eastAsia="Times New Roman" w:hAnsi="Times" w:cs="Times New Roman"/>
-          <w:color w:val="000000"/>
-        </w:rPr>
-        <w:t>set of surface water</w:t>
+        <w:t xml:space="preserve">A novel </w:t>
+      </w:r>
+      <w:r>
+        <w:rPr>
+          <w:rFonts w:ascii="Times" w:eastAsia="Times New Roman" w:hAnsi="Times" w:cs="Times New Roman"/>
+          <w:color w:val="000000"/>
+        </w:rPr>
+        <w:t>analysis of</w:t>
+      </w:r>
+      <w:r>
+        <w:rPr>
+          <w:rFonts w:ascii="Times" w:eastAsia="Times New Roman" w:hAnsi="Times" w:cs="Times New Roman"/>
+          <w:color w:val="000000"/>
+        </w:rPr>
+        <w:t xml:space="preserve"> surface water</w:t>
       </w:r>
       <w:r>
         <w:rPr>
@@ -826,7 +777,14 @@
           <w:rFonts w:ascii="Times" w:eastAsia="Times New Roman" w:hAnsi="Times" w:cs="Times New Roman"/>
           <w:color w:val="000000"/>
         </w:rPr>
-        <w:t>Web portal of all d</w:t>
+        <w:t>A</w:t>
+      </w:r>
+      <w:r>
+        <w:rPr>
+          <w:rFonts w:ascii="Times" w:eastAsia="Times New Roman" w:hAnsi="Times" w:cs="Times New Roman"/>
+          <w:color w:val="000000"/>
+        </w:rPr>
+        <w:t>ll d</w:t>
       </w:r>
       <w:r>
         <w:rPr>
@@ -896,7 +854,7 @@
           <w:rFonts w:ascii="Times" w:eastAsia="Times New Roman" w:hAnsi="Times" w:cs="Times New Roman"/>
           <w:color w:val="000000"/>
         </w:rPr>
-        <w:t>.</w:t>
+        <w:t xml:space="preserve"> made available on the web.</w:t>
       </w:r>
     </w:p>
     <w:p>
@@ -911,27 +869,6 @@
           <w:color w:val="000000"/>
         </w:rPr>
       </w:pPr>
-      <w:r>
-        <w:rPr>
-          <w:rFonts w:ascii="Times" w:eastAsia="Times New Roman" w:hAnsi="Times" w:cs="Times New Roman"/>
-          <w:color w:val="000000"/>
-        </w:rPr>
-        <w:t>(2021 – 20</w:t>
-      </w:r>
-      <w:r>
-        <w:rPr>
-          <w:rFonts w:ascii="Times" w:eastAsia="Times New Roman" w:hAnsi="Times" w:cs="Times New Roman"/>
-          <w:color w:val="000000"/>
-        </w:rPr>
-        <w:t>2</w:t>
-      </w:r>
-      <w:r>
-        <w:rPr>
-          <w:rFonts w:ascii="Times" w:eastAsia="Times New Roman" w:hAnsi="Times" w:cs="Times New Roman"/>
-          <w:color w:val="000000"/>
-        </w:rPr>
-        <w:t xml:space="preserve">2) </w:t>
-      </w:r>
       <w:r>
         <w:rPr>
           <w:rFonts w:ascii="Times" w:eastAsia="Times New Roman" w:hAnsi="Times" w:cs="Times New Roman"/>
@@ -1046,9 +983,7 @@
                     </pic:cNvPicPr>
                   </pic:nvPicPr>
                   <pic:blipFill>
-                    <a:blip r:embed="rId6">
-                      <a:extLst/>
-                    </a:blip>
+                    <a:blip r:embed="rId6"/>
                     <a:stretch>
                       <a:fillRect/>
                     </a:stretch>
@@ -1081,7 +1016,25 @@
         <w:rPr>
           <w:rFonts w:ascii="Times" w:hAnsi="Times"/>
         </w:rPr>
-        <w:t>Myanmar, TBD</w:t>
+        <w:t>Tonle Sap Lake, Cambodia</w:t>
+      </w:r>
+      <w:r>
+        <w:rPr>
+          <w:rFonts w:ascii="Times" w:hAnsi="Times"/>
+        </w:rPr>
+        <w:t xml:space="preserve"> (TBD,</w:t>
+      </w:r>
+      <w:r>
+        <w:rPr>
+          <w:rFonts w:ascii="Times" w:hAnsi="Times"/>
+        </w:rPr>
+        <w:t xml:space="preserve"> </w:t>
+      </w:r>
+      <w:r>
+        <w:rPr>
+          <w:rFonts w:ascii="Times" w:hAnsi="Times"/>
+        </w:rPr>
+        <w:t>TBD)</w:t>
       </w:r>
     </w:p>
     <w:p>
@@ -1126,9 +1079,7 @@
                     </pic:cNvPicPr>
                   </pic:nvPicPr>
                   <pic:blipFill>
-                    <a:blip r:embed="rId7">
-                      <a:extLst/>
-                    </a:blip>
+                    <a:blip r:embed="rId7"/>
                     <a:stretch>
                       <a:fillRect/>
                     </a:stretch>
@@ -1162,7 +1113,28 @@
           <w:rFonts w:ascii="Times" w:hAnsi="Times"/>
           <w:noProof/>
         </w:rPr>
-        <w:t>Tonle Sap, TBD</w:t>
+        <w:t xml:space="preserve">Ubon Ratchathani, Thailand </w:t>
+      </w:r>
+      <w:r>
+        <w:rPr>
+          <w:rFonts w:ascii="Times" w:hAnsi="Times"/>
+          <w:noProof/>
+        </w:rPr>
+        <w:t>(</w:t>
+      </w:r>
+      <w:r>
+        <w:rPr>
+          <w:rFonts w:ascii="Times" w:hAnsi="Times"/>
+          <w:noProof/>
+        </w:rPr>
+        <w:t>15.268944, 104.985795</w:t>
+      </w:r>
+      <w:r>
+        <w:rPr>
+          <w:rFonts w:ascii="Times" w:hAnsi="Times"/>
+          <w:noProof/>
+        </w:rPr>
+        <w:t>)</w:t>
       </w:r>
     </w:p>
     <w:p>
@@ -1176,19 +1148,81 @@
           <w:rFonts w:ascii="Times" w:hAnsi="Times"/>
         </w:rPr>
       </w:pPr>
-      <w:r>
-        <w:rPr>
-          <w:rFonts w:ascii="Times" w:hAnsi="Times"/>
-          <w:noProof/>
-        </w:rPr>
-        <w:t>…</w:t>
-      </w:r>
-    </w:p>
-    <w:p>
-      <w:pPr>
-        <w:rPr>
-          <w:rFonts w:ascii="Times" w:hAnsi="Times"/>
-          <w:b/>
+      <w:proofErr w:type="spellStart"/>
+      <w:r>
+        <w:rPr>
+          <w:rFonts w:ascii="Times" w:hAnsi="Times"/>
+        </w:rPr>
+        <w:t>Savannakhet</w:t>
+      </w:r>
+      <w:proofErr w:type="spellEnd"/>
+      <w:r>
+        <w:rPr>
+          <w:rFonts w:ascii="Times" w:hAnsi="Times"/>
+        </w:rPr>
+        <w:t xml:space="preserve">, Laos </w:t>
+      </w:r>
+      <w:r>
+        <w:rPr>
+          <w:rFonts w:ascii="Times" w:hAnsi="Times"/>
+        </w:rPr>
+        <w:t>(</w:t>
+      </w:r>
+      <w:r>
+        <w:rPr>
+          <w:rFonts w:ascii="Times" w:hAnsi="Times"/>
+        </w:rPr>
+        <w:t>16.855669, 104.827053</w:t>
+      </w:r>
+      <w:r>
+        <w:rPr>
+          <w:rFonts w:ascii="Times" w:hAnsi="Times"/>
+        </w:rPr>
+        <w:t>)</w:t>
+      </w:r>
+    </w:p>
+    <w:p>
+      <w:pPr>
+        <w:pStyle w:val="ListParagraph"/>
+        <w:numPr>
+          <w:ilvl w:val="0"/>
+          <w:numId w:val="4"/>
+        </w:numPr>
+        <w:rPr>
+          <w:rFonts w:ascii="Times" w:hAnsi="Times"/>
+        </w:rPr>
+      </w:pPr>
+      <w:proofErr w:type="spellStart"/>
+      <w:r>
+        <w:rPr>
+          <w:rFonts w:ascii="Times" w:hAnsi="Times"/>
+        </w:rPr>
+        <w:t>Irawaddy</w:t>
+      </w:r>
+      <w:proofErr w:type="spellEnd"/>
+      <w:r>
+        <w:rPr>
+          <w:rFonts w:ascii="Times" w:hAnsi="Times"/>
+        </w:rPr>
+        <w:t xml:space="preserve"> River, Burma</w:t>
+      </w:r>
+      <w:r>
+        <w:rPr>
+          <w:rFonts w:ascii="Times" w:hAnsi="Times"/>
+        </w:rPr>
+        <w:t xml:space="preserve"> </w:t>
+      </w:r>
+      <w:r>
+        <w:rPr>
+          <w:rFonts w:ascii="Times" w:hAnsi="Times"/>
+        </w:rPr>
+        <w:t>(TBD, TBD)</w:t>
+      </w:r>
+    </w:p>
+    <w:p>
+      <w:pPr>
+        <w:rPr>
+          <w:rFonts w:ascii="Times" w:hAnsi="Times"/>
         </w:rPr>
       </w:pPr>
     </w:p>
@@ -1219,8 +1253,8 @@
         <w:rPr>
           <w:rFonts w:ascii="Times" w:eastAsia="Times New Roman" w:hAnsi="Times" w:cs="Arial"/>
           <w:color w:val="222222"/>
-          <w:sz w:val="20"/>
-          <w:szCs w:val="20"/>
+          <w:sz w:val="16"/>
+          <w:szCs w:val="16"/>
           <w:shd w:val="clear" w:color="auto" w:fill="FFFFFF"/>
         </w:rPr>
       </w:pPr>
@@ -1229,8 +1263,8 @@
         <w:rPr>
           <w:rFonts w:ascii="Times" w:eastAsia="Times New Roman" w:hAnsi="Times" w:cs="Arial"/>
           <w:color w:val="222222"/>
-          <w:sz w:val="20"/>
-          <w:szCs w:val="20"/>
+          <w:sz w:val="16"/>
+          <w:szCs w:val="16"/>
           <w:shd w:val="clear" w:color="auto" w:fill="FFFFFF"/>
         </w:rPr>
         <w:t>Oddo</w:t>
@@ -1240,8 +1274,8 @@
         <w:rPr>
           <w:rFonts w:ascii="Times" w:eastAsia="Times New Roman" w:hAnsi="Times" w:cs="Arial"/>
           <w:color w:val="222222"/>
-          <w:sz w:val="20"/>
-          <w:szCs w:val="20"/>
+          <w:sz w:val="16"/>
+          <w:szCs w:val="16"/>
           <w:shd w:val="clear" w:color="auto" w:fill="FFFFFF"/>
         </w:rPr>
         <w:t xml:space="preserve">, P. C., Ahamed, A., &amp; </w:t>
@@ -1251,8 +1285,8 @@
         <w:rPr>
           <w:rFonts w:ascii="Times" w:eastAsia="Times New Roman" w:hAnsi="Times" w:cs="Arial"/>
           <w:color w:val="222222"/>
-          <w:sz w:val="20"/>
-          <w:szCs w:val="20"/>
+          <w:sz w:val="16"/>
+          <w:szCs w:val="16"/>
           <w:shd w:val="clear" w:color="auto" w:fill="FFFFFF"/>
         </w:rPr>
         <w:t>Bolten</w:t>
@@ -1262,8 +1296,8 @@
         <w:rPr>
           <w:rFonts w:ascii="Times" w:eastAsia="Times New Roman" w:hAnsi="Times" w:cs="Arial"/>
           <w:color w:val="222222"/>
-          <w:sz w:val="20"/>
-          <w:szCs w:val="20"/>
+          <w:sz w:val="16"/>
+          <w:szCs w:val="16"/>
           <w:shd w:val="clear" w:color="auto" w:fill="FFFFFF"/>
         </w:rPr>
         <w:t>, J. D. (2018). Socioeconomic Impact Evaluation for Near Real-Time Flood Detection in the Lower Mekong River Basin. </w:t>
@@ -1274,8 +1308,8 @@
           <w:i/>
           <w:iCs/>
           <w:color w:val="222222"/>
-          <w:sz w:val="20"/>
-          <w:szCs w:val="20"/>
+          <w:sz w:val="16"/>
+          <w:szCs w:val="16"/>
           <w:shd w:val="clear" w:color="auto" w:fill="FFFFFF"/>
         </w:rPr>
         <w:t>Hydrology</w:t>
@@ -1284,8 +1318,8 @@
         <w:rPr>
           <w:rFonts w:ascii="Times" w:eastAsia="Times New Roman" w:hAnsi="Times" w:cs="Arial"/>
           <w:color w:val="222222"/>
-          <w:sz w:val="20"/>
-          <w:szCs w:val="20"/>
+          <w:sz w:val="16"/>
+          <w:szCs w:val="16"/>
           <w:shd w:val="clear" w:color="auto" w:fill="FFFFFF"/>
         </w:rPr>
         <w:t>, </w:t>
@@ -1296,8 +1330,8 @@
           <w:i/>
           <w:iCs/>
           <w:color w:val="222222"/>
-          <w:sz w:val="20"/>
-          <w:szCs w:val="20"/>
+          <w:sz w:val="16"/>
+          <w:szCs w:val="16"/>
           <w:shd w:val="clear" w:color="auto" w:fill="FFFFFF"/>
         </w:rPr>
         <w:t>5</w:t>
@@ -1306,8 +1340,8 @@
         <w:rPr>
           <w:rFonts w:ascii="Times" w:eastAsia="Times New Roman" w:hAnsi="Times" w:cs="Arial"/>
           <w:color w:val="222222"/>
-          <w:sz w:val="20"/>
-          <w:szCs w:val="20"/>
+          <w:sz w:val="16"/>
+          <w:szCs w:val="16"/>
           <w:shd w:val="clear" w:color="auto" w:fill="FFFFFF"/>
         </w:rPr>
         <w:t>(2), 23.</w:t>
@@ -1317,6 +1351,8 @@
       <w:pPr>
         <w:rPr>
           <w:rFonts w:ascii="Times" w:eastAsia="Times New Roman" w:hAnsi="Times" w:cs="Times New Roman"/>
+          <w:sz w:val="21"/>
+          <w:szCs w:val="21"/>
         </w:rPr>
       </w:pPr>
     </w:p>
@@ -1325,8 +1361,8 @@
         <w:rPr>
           <w:rFonts w:ascii="Times" w:eastAsia="Times New Roman" w:hAnsi="Times" w:cs="Arial"/>
           <w:color w:val="222222"/>
-          <w:sz w:val="20"/>
-          <w:szCs w:val="20"/>
+          <w:sz w:val="16"/>
+          <w:szCs w:val="16"/>
           <w:shd w:val="clear" w:color="auto" w:fill="FFFFFF"/>
         </w:rPr>
       </w:pPr>
@@ -1334,8 +1370,8 @@
         <w:rPr>
           <w:rFonts w:ascii="Times" w:eastAsia="Times New Roman" w:hAnsi="Times" w:cs="Arial"/>
           <w:color w:val="222222"/>
-          <w:sz w:val="20"/>
-          <w:szCs w:val="20"/>
+          <w:sz w:val="16"/>
+          <w:szCs w:val="16"/>
           <w:shd w:val="clear" w:color="auto" w:fill="FFFFFF"/>
         </w:rPr>
         <w:t xml:space="preserve">Ahamed, A., &amp; </w:t>
@@ -1345,8 +1381,8 @@
         <w:rPr>
           <w:rFonts w:ascii="Times" w:eastAsia="Times New Roman" w:hAnsi="Times" w:cs="Arial"/>
           <w:color w:val="222222"/>
-          <w:sz w:val="20"/>
-          <w:szCs w:val="20"/>
+          <w:sz w:val="16"/>
+          <w:szCs w:val="16"/>
           <w:shd w:val="clear" w:color="auto" w:fill="FFFFFF"/>
         </w:rPr>
         <w:t>Bolten</w:t>
@@ -1356,8 +1392,8 @@
         <w:rPr>
           <w:rFonts w:ascii="Times" w:eastAsia="Times New Roman" w:hAnsi="Times" w:cs="Arial"/>
           <w:color w:val="222222"/>
-          <w:sz w:val="20"/>
-          <w:szCs w:val="20"/>
+          <w:sz w:val="16"/>
+          <w:szCs w:val="16"/>
           <w:shd w:val="clear" w:color="auto" w:fill="FFFFFF"/>
         </w:rPr>
         <w:t xml:space="preserve">, J. D. (2017). A MODIS-based automated flood monitoring system for southeast </w:t>
@@ -1367,8 +1403,8 @@
         <w:rPr>
           <w:rFonts w:ascii="Times" w:eastAsia="Times New Roman" w:hAnsi="Times" w:cs="Arial"/>
           <w:color w:val="222222"/>
-          <w:sz w:val="20"/>
-          <w:szCs w:val="20"/>
+          <w:sz w:val="16"/>
+          <w:szCs w:val="16"/>
           <w:shd w:val="clear" w:color="auto" w:fill="FFFFFF"/>
         </w:rPr>
         <w:t>asia</w:t>
@@ -1378,8 +1414,8 @@
         <w:rPr>
           <w:rFonts w:ascii="Times" w:eastAsia="Times New Roman" w:hAnsi="Times" w:cs="Arial"/>
           <w:color w:val="222222"/>
-          <w:sz w:val="20"/>
-          <w:szCs w:val="20"/>
+          <w:sz w:val="16"/>
+          <w:szCs w:val="16"/>
           <w:shd w:val="clear" w:color="auto" w:fill="FFFFFF"/>
         </w:rPr>
         <w:t>. </w:t>
@@ -1390,8 +1426,8 @@
           <w:i/>
           <w:iCs/>
           <w:color w:val="222222"/>
-          <w:sz w:val="20"/>
-          <w:szCs w:val="20"/>
+          <w:sz w:val="16"/>
+          <w:szCs w:val="16"/>
           <w:shd w:val="clear" w:color="auto" w:fill="FFFFFF"/>
         </w:rPr>
         <w:t>International journal of applied earth observation and geoinformation</w:t>
@@ -1400,8 +1436,8 @@
         <w:rPr>
           <w:rFonts w:ascii="Times" w:eastAsia="Times New Roman" w:hAnsi="Times" w:cs="Arial"/>
           <w:color w:val="222222"/>
-          <w:sz w:val="20"/>
-          <w:szCs w:val="20"/>
+          <w:sz w:val="16"/>
+          <w:szCs w:val="16"/>
           <w:shd w:val="clear" w:color="auto" w:fill="FFFFFF"/>
         </w:rPr>
         <w:t>, </w:t>
@@ -1412,8 +1448,8 @@
           <w:i/>
           <w:iCs/>
           <w:color w:val="222222"/>
-          <w:sz w:val="20"/>
-          <w:szCs w:val="20"/>
+          <w:sz w:val="16"/>
+          <w:szCs w:val="16"/>
           <w:shd w:val="clear" w:color="auto" w:fill="FFFFFF"/>
         </w:rPr>
         <w:t>61</w:t>
@@ -1422,8 +1458,8 @@
         <w:rPr>
           <w:rFonts w:ascii="Times" w:eastAsia="Times New Roman" w:hAnsi="Times" w:cs="Arial"/>
           <w:color w:val="222222"/>
-          <w:sz w:val="20"/>
-          <w:szCs w:val="20"/>
+          <w:sz w:val="16"/>
+          <w:szCs w:val="16"/>
           <w:shd w:val="clear" w:color="auto" w:fill="FFFFFF"/>
         </w:rPr>
         <w:t>, 104-117.</w:t>
@@ -1433,13 +1469,17 @@
       <w:pPr>
         <w:rPr>
           <w:rFonts w:ascii="Times" w:eastAsia="Times New Roman" w:hAnsi="Times" w:cs="Times New Roman"/>
-        </w:rPr>
-      </w:pPr>
-    </w:p>
-    <w:p>
-      <w:pPr>
-        <w:rPr>
-          <w:rFonts w:ascii="Times" w:eastAsia="Times New Roman" w:hAnsi="Times" w:cs="Times New Roman"/>
+          <w:sz w:val="21"/>
+          <w:szCs w:val="21"/>
+        </w:rPr>
+      </w:pPr>
+    </w:p>
+    <w:p>
+      <w:pPr>
+        <w:rPr>
+          <w:rFonts w:ascii="Times" w:eastAsia="Times New Roman" w:hAnsi="Times" w:cs="Times New Roman"/>
+          <w:sz w:val="21"/>
+          <w:szCs w:val="21"/>
         </w:rPr>
       </w:pPr>
       <w:proofErr w:type="spellStart"/>
@@ -1447,8 +1487,8 @@
         <w:rPr>
           <w:rFonts w:ascii="Times" w:eastAsia="Times New Roman" w:hAnsi="Times" w:cs="Arial"/>
           <w:color w:val="222222"/>
-          <w:sz w:val="20"/>
-          <w:szCs w:val="20"/>
+          <w:sz w:val="16"/>
+          <w:szCs w:val="16"/>
           <w:shd w:val="clear" w:color="auto" w:fill="FFFFFF"/>
         </w:rPr>
         <w:t>Fayne</w:t>
@@ -1458,8 +1498,8 @@
         <w:rPr>
           <w:rFonts w:ascii="Times" w:eastAsia="Times New Roman" w:hAnsi="Times" w:cs="Arial"/>
           <w:color w:val="222222"/>
-          <w:sz w:val="20"/>
-          <w:szCs w:val="20"/>
+          <w:sz w:val="16"/>
+          <w:szCs w:val="16"/>
           <w:shd w:val="clear" w:color="auto" w:fill="FFFFFF"/>
         </w:rPr>
         <w:t xml:space="preserve">, J., </w:t>
@@ -1469,8 +1509,8 @@
         <w:rPr>
           <w:rFonts w:ascii="Times" w:eastAsia="Times New Roman" w:hAnsi="Times" w:cs="Arial"/>
           <w:color w:val="222222"/>
-          <w:sz w:val="20"/>
-          <w:szCs w:val="20"/>
+          <w:sz w:val="16"/>
+          <w:szCs w:val="16"/>
           <w:shd w:val="clear" w:color="auto" w:fill="FFFFFF"/>
         </w:rPr>
         <w:t>Bolten</w:t>
@@ -1480,8 +1520,8 @@
         <w:rPr>
           <w:rFonts w:ascii="Times" w:eastAsia="Times New Roman" w:hAnsi="Times" w:cs="Arial"/>
           <w:color w:val="222222"/>
-          <w:sz w:val="20"/>
-          <w:szCs w:val="20"/>
+          <w:sz w:val="16"/>
+          <w:szCs w:val="16"/>
           <w:shd w:val="clear" w:color="auto" w:fill="FFFFFF"/>
         </w:rPr>
         <w:t>, J., Lakshmi, V., &amp; Ahamed, A. (2017). Optical and Physical Methods for Mapping Flooding with Satellite Imagery. In </w:t>
@@ -1492,8 +1532,8 @@
           <w:i/>
           <w:iCs/>
           <w:color w:val="222222"/>
-          <w:sz w:val="20"/>
-          <w:szCs w:val="20"/>
+          <w:sz w:val="16"/>
+          <w:szCs w:val="16"/>
           <w:shd w:val="clear" w:color="auto" w:fill="FFFFFF"/>
         </w:rPr>
         <w:t>Remote Sensing of Hydrological Extremes</w:t>
@@ -1502,19 +1542,12 @@
         <w:rPr>
           <w:rFonts w:ascii="Times" w:eastAsia="Times New Roman" w:hAnsi="Times" w:cs="Arial"/>
           <w:color w:val="222222"/>
-          <w:sz w:val="20"/>
-          <w:szCs w:val="20"/>
+          <w:sz w:val="16"/>
+          <w:szCs w:val="16"/>
           <w:shd w:val="clear" w:color="auto" w:fill="FFFFFF"/>
         </w:rPr>
         <w:t> (pp. 83-103). Springer, Cham.</w:t>
       </w:r>
-    </w:p>
-    <w:p>
-      <w:pPr>
-        <w:rPr>
-          <w:rFonts w:ascii="Times" w:hAnsi="Times"/>
-        </w:rPr>
-      </w:pPr>
     </w:p>
     <w:sectPr>
       <w:pgSz w:w="12240" w:h="15840"/>
@@ -1544,7 +1577,7 @@
         <w:rFonts w:hint="default"/>
       </w:rPr>
     </w:lvl>
-    <w:lvl w:ilvl="1" w:tplc="04090019" w:tentative="1">
+    <w:lvl w:ilvl="1" w:tplc="04090019">
       <w:start w:val="1"/>
       <w:numFmt w:val="lowerLetter"/>
       <w:lvlText w:val="%2."/>
@@ -2096,7 +2129,7 @@
     </w:rPrDefault>
     <w:pPrDefault/>
   </w:docDefaults>
-  <w:latentStyles w:defLockedState="0" w:defUIPriority="99" w:defSemiHidden="0" w:defUnhideWhenUsed="0" w:defQFormat="0" w:count="375">
+  <w:latentStyles w:defLockedState="0" w:defUIPriority="99" w:defSemiHidden="0" w:defUnhideWhenUsed="0" w:defQFormat="0" w:count="376">
     <w:lsdException w:name="Normal" w:uiPriority="0" w:qFormat="1"/>
     <w:lsdException w:name="heading 1" w:uiPriority="9" w:qFormat="1"/>
     <w:lsdException w:name="heading 2" w:semiHidden="1" w:uiPriority="9" w:unhideWhenUsed="1" w:qFormat="1"/>
@@ -2472,6 +2505,7 @@
     <w:lsdException w:name="Smart Hyperlink" w:semiHidden="1" w:unhideWhenUsed="1"/>
     <w:lsdException w:name="Hashtag" w:semiHidden="1" w:unhideWhenUsed="1"/>
     <w:lsdException w:name="Unresolved Mention" w:semiHidden="1" w:unhideWhenUsed="1"/>
+    <w:lsdException w:name="Smart Link" w:semiHidden="1" w:unhideWhenUsed="1"/>
   </w:latentStyles>
   <w:style w:type="paragraph" w:default="1" w:styleId="Normal">
     <w:name w:val="Normal"/>

</xml_diff>